<commit_message>
Añadiendo el trabajo nuevo
</commit_message>
<xml_diff>
--- a/Memoria.docx
+++ b/Memoria.docx
@@ -1,153 +1,494 @@
 
 <file path=word/document.xml><?xml version="1.0" encoding="utf-8"?>
-<w:document xmlns:wpc="http://schemas.microsoft.com/office/word/2010/wordprocessingCanvas" xmlns:cx="http://schemas.microsoft.com/office/drawing/2014/chartex" xmlns:cx1="http://schemas.microsoft.com/office/drawing/2015/9/8/chartex" xmlns:cx2="http://schemas.microsoft.com/office/drawing/2015/10/21/chartex" xmlns:cx3="http://schemas.microsoft.com/office/drawing/2016/5/9/chartex" xmlns:cx4="http://schemas.microsoft.com/office/drawing/2016/5/10/chartex" xmlns:cx5="http://schemas.microsoft.com/office/drawing/2016/5/11/chartex" xmlns:cx6="http://schemas.microsoft.com/office/drawing/2016/5/12/chartex" xmlns:cx7="http://schemas.microsoft.com/office/drawing/2016/5/13/chartex" xmlns:cx8="http://schemas.microsoft.com/office/drawing/2016/5/14/chartex" xmlns:mc="http://schemas.openxmlformats.org/markup-compatibility/2006" xmlns:aink="http://schemas.microsoft.com/office/drawing/2016/ink" xmlns:am3d="http://schemas.microsoft.com/office/drawing/2017/model3d" xmlns:o="urn:schemas-microsoft-com:office:office" xmlns:oel="http://schemas.microsoft.com/office/2019/extlst" xmlns:r="http://schemas.openxmlformats.org/officeDocument/2006/relationships" xmlns:m="http://schemas.openxmlformats.org/officeDocument/2006/math" xmlns:v="urn:schemas-microsoft-com:vml" xmlns:wp14="http://schemas.microsoft.com/office/word/2010/wordprocessingDrawing" xmlns:wp="http://schemas.openxmlformats.org/drawingml/2006/wordprocessingDrawing" xmlns:w10="urn:schemas-microsoft-com:office:word" xmlns:w="http://schemas.openxmlformats.org/wordprocessingml/2006/main" xmlns:w14="http://schemas.microsoft.com/office/word/2010/wordml" xmlns:w15="http://schemas.microsoft.com/office/word/2012/wordml" xmlns:w16cex="http://schemas.microsoft.com/office/word/2018/wordml/cex" xmlns:w16cid="http://schemas.microsoft.com/office/word/2016/wordml/cid" xmlns:w16="http://schemas.microsoft.com/office/word/2018/wordml" xmlns:w16sdtdh="http://schemas.microsoft.com/office/word/2020/wordml/sdtdatahash" xmlns:w16se="http://schemas.microsoft.com/office/word/2015/wordml/symex" xmlns:wpg="http://schemas.microsoft.com/office/word/2010/wordprocessingGroup" xmlns:wpi="http://schemas.microsoft.com/office/word/2010/wordprocessingInk" xmlns:wne="http://schemas.microsoft.com/office/word/2006/wordml" xmlns:wps="http://schemas.microsoft.com/office/word/2010/wordprocessingShape" mc:Ignorable="w14 w15 w16se w16cid w16 w16cex w16sdtdh wp14">
+<w:document xmlns:wpc="http://schemas.microsoft.com/office/word/2010/wordprocessingCanvas" xmlns:cx="http://schemas.microsoft.com/office/drawing/2014/chartex" xmlns:cx1="http://schemas.microsoft.com/office/drawing/2015/9/8/chartex" xmlns:cx2="http://schemas.microsoft.com/office/drawing/2015/10/21/chartex" xmlns:cx3="http://schemas.microsoft.com/office/drawing/2016/5/9/chartex" xmlns:cx4="http://schemas.microsoft.com/office/drawing/2016/5/10/chartex" xmlns:cx5="http://schemas.microsoft.com/office/drawing/2016/5/11/chartex" xmlns:cx6="http://schemas.microsoft.com/office/drawing/2016/5/12/chartex" xmlns:cx7="http://schemas.microsoft.com/office/drawing/2016/5/13/chartex" xmlns:cx8="http://schemas.microsoft.com/office/drawing/2016/5/14/chartex" xmlns:mc="http://schemas.openxmlformats.org/markup-compatibility/2006" xmlns:aink="http://schemas.microsoft.com/office/drawing/2016/ink" xmlns:am3d="http://schemas.microsoft.com/office/drawing/2017/model3d" xmlns:o="urn:schemas-microsoft-com:office:office" xmlns:oel="http://schemas.microsoft.com/office/2019/extlst" xmlns:r="http://schemas.openxmlformats.org/officeDocument/2006/relationships" xmlns:m="http://schemas.openxmlformats.org/officeDocument/2006/math" xmlns:v="urn:schemas-microsoft-com:vml" xmlns:wp14="http://schemas.microsoft.com/office/word/2010/wordprocessingDrawing" xmlns:wp="http://schemas.openxmlformats.org/drawingml/2006/wordprocessingDrawing" xmlns:w10="urn:schemas-microsoft-com:office:word" xmlns:w="http://schemas.openxmlformats.org/wordprocessingml/2006/main" xmlns:w14="http://schemas.microsoft.com/office/word/2010/wordml" xmlns:w15="http://schemas.microsoft.com/office/word/2012/wordml" xmlns:w16cex="http://schemas.microsoft.com/office/word/2018/wordml/cex" xmlns:w16cid="http://schemas.microsoft.com/office/word/2016/wordml/cid" xmlns:w16="http://schemas.microsoft.com/office/word/2018/wordml" xmlns:w16du="http://schemas.microsoft.com/office/word/2023/wordml/word16du" xmlns:w16sdtdh="http://schemas.microsoft.com/office/word/2020/wordml/sdtdatahash" xmlns:w16se="http://schemas.microsoft.com/office/word/2015/wordml/symex" xmlns:wpg="http://schemas.microsoft.com/office/word/2010/wordprocessingGroup" xmlns:wpi="http://schemas.microsoft.com/office/word/2010/wordprocessingInk" xmlns:wne="http://schemas.microsoft.com/office/word/2006/wordml" xmlns:wps="http://schemas.microsoft.com/office/word/2010/wordprocessingShape" mc:Ignorable="w14 w15 w16se w16cid w16 w16cex w16sdtdh wp14">
   <w:body>
     <w:p>
       <w:pPr>
-        <w:rPr>
-          <w:b/>
-          <w:bCs/>
-        </w:rPr>
-      </w:pPr>
-      <w:r>
-        <w:rPr>
-          <w:b/>
-          <w:bCs/>
-        </w:rPr>
-        <w:t>04/11/2022</w:t>
-      </w:r>
-    </w:p>
-    <w:p>
-      <w:r>
-        <w:t>Comienzo la búsqueda en el portal del gobierno de España:</w:t>
-      </w:r>
-    </w:p>
-    <w:p>
-      <w:r>
-        <w:t>https://datos.gob.es/es/catalogo</w:t>
-      </w:r>
-    </w:p>
-    <w:p>
-      <w:r>
-        <w:t xml:space="preserve">Consigo encontrar diferentes datasets pero sólo uno es más o menos grande, los demás son pequeños y ninguno de ellos tiene buenas categorías, solo contienen números sin tener claro a que se refieren. </w:t>
-      </w:r>
-    </w:p>
-    <w:p/>
-    <w:p>
-      <w:pPr>
-        <w:rPr>
-          <w:b/>
-          <w:bCs/>
-        </w:rPr>
-      </w:pPr>
-      <w:r>
-        <w:rPr>
-          <w:b/>
-          <w:bCs/>
-        </w:rPr>
-        <w:t>05/11/2022</w:t>
-      </w:r>
-    </w:p>
-    <w:p>
-      <w:r>
-        <w:t>Por ello decido buscar en la página web del ayuntamiento de Alicante y consigo llegar al portal de transparencia y al apartado donde se recogen todos los contratos públicos que el ayuntamiento permite descargar.</w:t>
-      </w:r>
-    </w:p>
-    <w:p>
-      <w:hyperlink r:id="rId6" w:history="1">
+        <w:jc w:val="both"/>
+        <w:rPr>
+          <w:b/>
+        </w:rPr>
+      </w:pPr>
+      <w:r>
+        <w:rPr>
+          <w:b/>
+        </w:rPr>
+        <w:t>1. Introducción y justificación del proyecto</w:t>
+      </w:r>
+    </w:p>
+    <w:p>
+      <w:pPr>
+        <w:jc w:val="both"/>
+      </w:pPr>
+    </w:p>
+    <w:p>
+      <w:pPr>
+        <w:jc w:val="both"/>
+      </w:pPr>
+      <w:r>
+        <w:t xml:space="preserve">En la actualidad los gobiernos de España están obligados a justificar los gastos que realizan con dinero público y mantener un registro sobre ellos. Ese registro debe ser público para todos los ciudadanos </w:t>
+      </w:r>
+      <w:r>
+        <w:t xml:space="preserve">dentro de los portales de Transparencia de las distintas sedes de ciudades, comunidades autónomas y/o gobierno central. </w:t>
+      </w:r>
+    </w:p>
+    <w:p>
+      <w:pPr>
+        <w:jc w:val="both"/>
+      </w:pPr>
+      <w:r>
+        <w:t xml:space="preserve">Es una realidad que el </w:t>
+      </w:r>
+    </w:p>
+    <w:p>
+      <w:pPr>
+        <w:jc w:val="both"/>
+      </w:pPr>
+    </w:p>
+    <w:p>
+      <w:pPr>
+        <w:jc w:val="both"/>
+      </w:pPr>
+      <w:r>
+        <w:t xml:space="preserve">En este trabajo de fin de grado se va a realizar un análisis sobre los datos públicos en la </w:t>
+      </w:r>
+      <w:commentRangeStart w:id="0"/>
+      <w:r>
+        <w:t xml:space="preserve">provincia </w:t>
+      </w:r>
+      <w:commentRangeEnd w:id="0"/>
+      <w:r>
+        <w:rPr>
+          <w:rStyle w:val="Refdecomentario"/>
+          <w:sz w:val="22"/>
+          <w:szCs w:val="22"/>
+        </w:rPr>
+        <w:commentReference w:id="0"/>
+      </w:r>
+      <w:r>
+        <w:t xml:space="preserve">de Alicante. </w:t>
+      </w:r>
+    </w:p>
+    <w:p>
+      <w:pPr>
+        <w:jc w:val="both"/>
+      </w:pPr>
+    </w:p>
+    <w:p>
+      <w:pPr>
+        <w:jc w:val="both"/>
+        <w:rPr>
+          <w:b/>
+        </w:rPr>
+      </w:pPr>
+      <w:r>
+        <w:rPr>
+          <w:b/>
+        </w:rPr>
+        <w:t>2. Objetivos</w:t>
+      </w:r>
+    </w:p>
+    <w:p>
+      <w:pPr>
+        <w:jc w:val="both"/>
+      </w:pPr>
+    </w:p>
+    <w:p>
+      <w:pPr>
+        <w:jc w:val="both"/>
+      </w:pPr>
+      <w:r>
+        <w:t>Enumera los principales objetivos que pretendes cubrir en este TFG.</w:t>
+      </w:r>
+    </w:p>
+    <w:p>
+      <w:pPr>
+        <w:jc w:val="both"/>
+      </w:pPr>
+    </w:p>
+    <w:p>
+      <w:pPr>
+        <w:jc w:val="both"/>
+        <w:rPr>
+          <w:b/>
+        </w:rPr>
+      </w:pPr>
+      <w:r>
+        <w:rPr>
+          <w:b/>
+        </w:rPr>
+        <w:t>3. Metodología</w:t>
+      </w:r>
+    </w:p>
+    <w:p>
+      <w:pPr>
+        <w:jc w:val="both"/>
+      </w:pPr>
+      <w:r>
+        <w:t xml:space="preserve"> </w:t>
+      </w:r>
+      <w:r>
+        <w:tab/>
+        <w:t xml:space="preserve"> </w:t>
+      </w:r>
+      <w:r>
+        <w:tab/>
+      </w:r>
+    </w:p>
+    <w:p>
+      <w:pPr>
+        <w:spacing w:line="331" w:lineRule="auto"/>
+        <w:jc w:val="both"/>
+      </w:pPr>
+      <w:r>
+        <w:t xml:space="preserve">Pasos que vas a seguir para la consecución de los objetivos (primero estudiar esto, luego probar aquello, etc.). Puedes meter aquí herramientas que hayas utilizado para la gestión y planificación (Trello, Project, </w:t>
+      </w:r>
+      <w:proofErr w:type="spellStart"/>
+      <w:r>
+        <w:t>loquesea</w:t>
+      </w:r>
+      <w:proofErr w:type="spellEnd"/>
+      <w:r>
+        <w:t>, …), meter diagramas Gantt, etc.</w:t>
+      </w:r>
+    </w:p>
+    <w:p>
+      <w:pPr>
+        <w:jc w:val="both"/>
+      </w:pPr>
+    </w:p>
+    <w:p>
+      <w:pPr>
+        <w:jc w:val="both"/>
+        <w:rPr>
+          <w:b/>
+        </w:rPr>
+      </w:pPr>
+      <w:r>
+        <w:rPr>
+          <w:b/>
+        </w:rPr>
+        <w:t>4. Estado de la cuestión</w:t>
+      </w:r>
+    </w:p>
+    <w:p>
+      <w:pPr>
+        <w:jc w:val="both"/>
+      </w:pPr>
+      <w:r>
+        <w:tab/>
+        <w:t xml:space="preserve"> </w:t>
+      </w:r>
+      <w:r>
+        <w:tab/>
+        <w:t xml:space="preserve"> </w:t>
+      </w:r>
+      <w:r>
+        <w:tab/>
+        <w:t xml:space="preserve"> </w:t>
+      </w:r>
+      <w:r>
+        <w:tab/>
+      </w:r>
+    </w:p>
+    <w:p>
+      <w:pPr>
+        <w:spacing w:line="331" w:lineRule="auto"/>
+        <w:jc w:val="both"/>
+      </w:pPr>
+      <w:r>
+        <w:t xml:space="preserve">Aquí se habla del trabajo relacionado en este campo. Puedes hablar de herramientas similares que existan en el mercado y del hueco que tu desarrollo pretende cubrir y que las otras no cubren. En tu caso, dado que no es tanto el desarrollo de una aplicación sino un estudio/análisis puedes hablar de portales webs que hay de datos abiertos, si conoces alguna herramienta de análisis enfocada a este mercado (si no, se puede hablar de algunas genéricas, tipo Microsoft </w:t>
+      </w:r>
+      <w:proofErr w:type="spellStart"/>
+      <w:r>
+        <w:t>Power</w:t>
+      </w:r>
+      <w:proofErr w:type="spellEnd"/>
+      <w:r>
+        <w:t xml:space="preserve"> BI y </w:t>
+      </w:r>
+      <w:proofErr w:type="spellStart"/>
+      <w:r>
+        <w:t>Tableau</w:t>
+      </w:r>
+      <w:proofErr w:type="spellEnd"/>
+      <w:r>
+        <w:t>), o del trabajo de Jaime-Gómez Obregón.</w:t>
+      </w:r>
+    </w:p>
+    <w:p>
+      <w:pPr>
+        <w:jc w:val="both"/>
+      </w:pPr>
+    </w:p>
+    <w:p>
+      <w:pPr>
+        <w:jc w:val="both"/>
+        <w:rPr>
+          <w:b/>
+        </w:rPr>
+      </w:pPr>
+      <w:r>
+        <w:rPr>
+          <w:b/>
+        </w:rPr>
+        <w:t>5. Herramientas y tecnologías</w:t>
+      </w:r>
+    </w:p>
+    <w:p>
+      <w:pPr>
+        <w:jc w:val="both"/>
+      </w:pPr>
+    </w:p>
+    <w:p>
+      <w:pPr>
+        <w:jc w:val="both"/>
+      </w:pPr>
+      <w:r>
+        <w:t>Aquí puedes describir las herramientas y tecnologías que has utilizado para el desarrollo propiamente dicho: lenguajes, interfaces de desarrollo, librerías, etc.</w:t>
+      </w:r>
+    </w:p>
+    <w:p>
+      <w:pPr>
+        <w:jc w:val="both"/>
+      </w:pPr>
+    </w:p>
+    <w:p>
+      <w:pPr>
+        <w:jc w:val="both"/>
+        <w:rPr>
+          <w:b/>
+        </w:rPr>
+      </w:pPr>
+      <w:r>
+        <w:rPr>
+          <w:b/>
+        </w:rPr>
+        <w:t>6. Conjunto de datos</w:t>
+      </w:r>
+    </w:p>
+    <w:p>
+      <w:pPr>
+        <w:jc w:val="both"/>
+      </w:pPr>
+    </w:p>
+    <w:p>
+      <w:pPr>
+        <w:spacing w:line="331" w:lineRule="auto"/>
+        <w:jc w:val="both"/>
+      </w:pPr>
+      <w:r>
+        <w:t>Aquí contarías toda la parte de la recopilación de datos en detalle, hablando de datos.gob.es y las vicisitudes que hayas tenido (formato de datos en el que te has centrado, ámbito, datos incompletos). Se describiría cuantitativamente (cantidad de datos recuperados) y cualitativamente (comentando problemas que has tendido con campos vacíos, soluciones aportados, etc.).</w:t>
+      </w:r>
+    </w:p>
+    <w:p>
+      <w:pPr>
+        <w:jc w:val="both"/>
+      </w:pPr>
+    </w:p>
+    <w:p>
+      <w:pPr>
+        <w:jc w:val="both"/>
+        <w:rPr>
+          <w:b/>
+        </w:rPr>
+      </w:pPr>
+      <w:r>
+        <w:rPr>
+          <w:b/>
+        </w:rPr>
+        <w:t>7. Análisis</w:t>
+      </w:r>
+    </w:p>
+    <w:p>
+      <w:pPr>
+        <w:jc w:val="both"/>
+        <w:rPr>
+          <w:b/>
+        </w:rPr>
+      </w:pPr>
+    </w:p>
+    <w:p>
+      <w:pPr>
+        <w:spacing w:line="331" w:lineRule="auto"/>
+        <w:jc w:val="both"/>
+      </w:pPr>
+      <w:r>
+        <w:lastRenderedPageBreak/>
+        <w:t>En esta parte se contarías todos los procesos de análisis descriptivo y predictivo que llevemos a cabo. Se meterían gráficas y demás. Habría una parte de discusión donde comentarías los resultados más llamativos del análisis.</w:t>
+      </w:r>
+    </w:p>
+    <w:p>
+      <w:pPr>
+        <w:jc w:val="both"/>
+      </w:pPr>
+    </w:p>
+    <w:p>
+      <w:pPr>
+        <w:jc w:val="both"/>
+        <w:rPr>
+          <w:b/>
+        </w:rPr>
+      </w:pPr>
+      <w:r>
+        <w:rPr>
+          <w:b/>
+        </w:rPr>
+        <w:t>8. Conclusiones</w:t>
+      </w:r>
+    </w:p>
+    <w:p>
+      <w:pPr>
+        <w:jc w:val="both"/>
+        <w:rPr>
+          <w:b/>
+        </w:rPr>
+      </w:pPr>
+    </w:p>
+    <w:p>
+      <w:pPr>
+        <w:jc w:val="both"/>
+        <w:rPr>
+          <w:b/>
+        </w:rPr>
+      </w:pPr>
+      <w:r>
+        <w:t>Aquí se habla un poco de lo aprendido a lo largo de todo el proceso de desarrollo, lo que está bien, lo que es mejorable, etc.</w:t>
+      </w:r>
+    </w:p>
+    <w:p>
+      <w:pPr>
+        <w:jc w:val="both"/>
+        <w:rPr>
+          <w:b/>
+        </w:rPr>
+      </w:pPr>
+    </w:p>
+    <w:p>
+      <w:pPr>
+        <w:jc w:val="both"/>
+        <w:rPr>
+          <w:b/>
+        </w:rPr>
+      </w:pPr>
+      <w:r>
+        <w:rPr>
+          <w:b/>
+        </w:rPr>
+        <w:t>Referencias</w:t>
+      </w:r>
+    </w:p>
+    <w:p>
+      <w:pPr>
+        <w:jc w:val="both"/>
+      </w:pPr>
+    </w:p>
+    <w:p>
+      <w:pPr>
+        <w:jc w:val="both"/>
+      </w:pPr>
+      <w:hyperlink r:id="rId8" w:history="1">
         <w:r>
           <w:rPr>
             <w:rStyle w:val="Hipervnculo"/>
           </w:rPr>
-          <w:t>https://www.alicante.es/es/gobierno-abierto/transparencia/contratación-pública/contratos</w:t>
+          <w:t>https://www.boe.es/buscar/act.php?id=BOE-A-2013-12887</w:t>
         </w:r>
       </w:hyperlink>
     </w:p>
     <w:p>
-      <w:r>
-        <w:t>Tras navegar por el portal decido descargar todos los datos e intentar juntarlos para comprobar si toda la información que encuentro aquí es mi dataset final.</w:t>
-      </w:r>
-      <w:r>
-        <w:t xml:space="preserve"> </w:t>
-      </w:r>
-    </w:p>
-    <w:p>
-      <w:r>
-        <w:t>Justo antes de empezar a juntar los datos me planteo que a lo mejor tengo que probar la API del portal del gobierno de España antes de descartar toda la información allí.</w:t>
-      </w:r>
-    </w:p>
-    <w:p/>
-    <w:p>
-      <w:r>
-        <w:t>07/12/2022</w:t>
-      </w:r>
-    </w:p>
-    <w:p>
-      <w:r>
-        <w:t>Junto todos los contratos menores por año que están en pdf. Falta por investigar los datos en Excel.</w:t>
-      </w:r>
-    </w:p>
-    <w:p/>
-    <w:p/>
+      <w:pPr>
+        <w:jc w:val="both"/>
+      </w:pPr>
+    </w:p>
+    <w:p>
+      <w:pPr>
+        <w:jc w:val="both"/>
+        <w:rPr>
+          <w:b/>
+        </w:rPr>
+      </w:pPr>
+      <w:r>
+        <w:rPr>
+          <w:b/>
+        </w:rPr>
+        <w:t>Anexos</w:t>
+      </w:r>
+    </w:p>
+    <w:p>
+      <w:pPr>
+        <w:jc w:val="both"/>
+      </w:pPr>
+    </w:p>
+    <w:p>
+      <w:pPr>
+        <w:jc w:val="both"/>
+      </w:pPr>
+      <w:r>
+        <w:t>Si hay algo que quieras añadir para documentar tu trabajo, pero que resulte muy extenso para meterlo en el contenido de los otros puntos, se puede poner aquí. Por ejemplo: formularios, código, etc. Lo vamos viendo.</w:t>
+      </w:r>
+    </w:p>
+    <w:p>
+      <w:pPr>
+        <w:jc w:val="both"/>
+      </w:pPr>
+    </w:p>
     <w:p/>
     <w:sectPr>
-      <w:pgSz w:w="11906" w:h="16838"/>
-      <w:pgMar w:top="1417" w:right="1701" w:bottom="1417" w:left="1701" w:header="708" w:footer="708" w:gutter="0"/>
-      <w:cols w:space="708"/>
-      <w:docGrid w:linePitch="360"/>
+      <w:pgSz w:w="11909" w:h="16834"/>
+      <w:pgMar w:top="1440" w:right="1440" w:bottom="1440" w:left="1440" w:header="0" w:footer="720" w:gutter="0"/>
+      <w:pgNumType w:start="1"/>
+      <w:cols w:space="720"/>
     </w:sectPr>
   </w:body>
 </w:document>
 </file>
 
-<file path=word/endnotes.xml><?xml version="1.0" encoding="utf-8"?>
-<w:endnotes xmlns:wpc="http://schemas.microsoft.com/office/word/2010/wordprocessingCanvas" xmlns:cx="http://schemas.microsoft.com/office/drawing/2014/chartex" xmlns:cx1="http://schemas.microsoft.com/office/drawing/2015/9/8/chartex" xmlns:cx2="http://schemas.microsoft.com/office/drawing/2015/10/21/chartex" xmlns:cx3="http://schemas.microsoft.com/office/drawing/2016/5/9/chartex" xmlns:cx4="http://schemas.microsoft.com/office/drawing/2016/5/10/chartex" xmlns:cx5="http://schemas.microsoft.com/office/drawing/2016/5/11/chartex" xmlns:cx6="http://schemas.microsoft.com/office/drawing/2016/5/12/chartex" xmlns:cx7="http://schemas.microsoft.com/office/drawing/2016/5/13/chartex" xmlns:cx8="http://schemas.microsoft.com/office/drawing/2016/5/14/chartex" xmlns:mc="http://schemas.openxmlformats.org/markup-compatibility/2006" xmlns:aink="http://schemas.microsoft.com/office/drawing/2016/ink" xmlns:am3d="http://schemas.microsoft.com/office/drawing/2017/model3d" xmlns:o="urn:schemas-microsoft-com:office:office" xmlns:oel="http://schemas.microsoft.com/office/2019/extlst" xmlns:r="http://schemas.openxmlformats.org/officeDocument/2006/relationships" xmlns:m="http://schemas.openxmlformats.org/officeDocument/2006/math" xmlns:v="urn:schemas-microsoft-com:vml" xmlns:wp14="http://schemas.microsoft.com/office/word/2010/wordprocessingDrawing" xmlns:wp="http://schemas.openxmlformats.org/drawingml/2006/wordprocessingDrawing" xmlns:w10="urn:schemas-microsoft-com:office:word" xmlns:w="http://schemas.openxmlformats.org/wordprocessingml/2006/main" xmlns:w14="http://schemas.microsoft.com/office/word/2010/wordml" xmlns:w15="http://schemas.microsoft.com/office/word/2012/wordml" xmlns:w16cex="http://schemas.microsoft.com/office/word/2018/wordml/cex" xmlns:w16cid="http://schemas.microsoft.com/office/word/2016/wordml/cid" xmlns:w16="http://schemas.microsoft.com/office/word/2018/wordml" xmlns:w16sdtdh="http://schemas.microsoft.com/office/word/2020/wordml/sdtdatahash" xmlns:w16se="http://schemas.microsoft.com/office/word/2015/wordml/symex" xmlns:wpg="http://schemas.microsoft.com/office/word/2010/wordprocessingGroup" xmlns:wpi="http://schemas.microsoft.com/office/word/2010/wordprocessingInk" xmlns:wne="http://schemas.microsoft.com/office/word/2006/wordml" xmlns:wps="http://schemas.microsoft.com/office/word/2010/wordprocessingShape" mc:Ignorable="w14 w15 w16se w16cid w16 w16cex w16sdtdh wp14">
-  <w:endnote w:type="separator" w:id="-1">
-    <w:p>
-      <w:pPr>
-        <w:spacing w:after="0" w:line="240" w:lineRule="auto"/>
-      </w:pPr>
-      <w:r>
-        <w:separator/>
-      </w:r>
-    </w:p>
-  </w:endnote>
-  <w:endnote w:type="continuationSeparator" w:id="0">
-    <w:p>
-      <w:pPr>
-        <w:spacing w:after="0" w:line="240" w:lineRule="auto"/>
-      </w:pPr>
-      <w:r>
-        <w:continuationSeparator/>
-      </w:r>
-    </w:p>
-  </w:endnote>
-</w:endnotes>
+<file path=word/comments.xml><?xml version="1.0" encoding="utf-8"?>
+<w:comments xmlns:wpc="http://schemas.microsoft.com/office/word/2010/wordprocessingCanvas" xmlns:cx="http://schemas.microsoft.com/office/drawing/2014/chartex" xmlns:cx1="http://schemas.microsoft.com/office/drawing/2015/9/8/chartex" xmlns:cx2="http://schemas.microsoft.com/office/drawing/2015/10/21/chartex" xmlns:cx3="http://schemas.microsoft.com/office/drawing/2016/5/9/chartex" xmlns:cx4="http://schemas.microsoft.com/office/drawing/2016/5/10/chartex" xmlns:cx5="http://schemas.microsoft.com/office/drawing/2016/5/11/chartex" xmlns:cx6="http://schemas.microsoft.com/office/drawing/2016/5/12/chartex" xmlns:cx7="http://schemas.microsoft.com/office/drawing/2016/5/13/chartex" xmlns:cx8="http://schemas.microsoft.com/office/drawing/2016/5/14/chartex" xmlns:mc="http://schemas.openxmlformats.org/markup-compatibility/2006" xmlns:aink="http://schemas.microsoft.com/office/drawing/2016/ink" xmlns:am3d="http://schemas.microsoft.com/office/drawing/2017/model3d" xmlns:o="urn:schemas-microsoft-com:office:office" xmlns:oel="http://schemas.microsoft.com/office/2019/extlst" xmlns:r="http://schemas.openxmlformats.org/officeDocument/2006/relationships" xmlns:m="http://schemas.openxmlformats.org/officeDocument/2006/math" xmlns:v="urn:schemas-microsoft-com:vml" xmlns:wp14="http://schemas.microsoft.com/office/word/2010/wordprocessingDrawing" xmlns:wp="http://schemas.openxmlformats.org/drawingml/2006/wordprocessingDrawing" xmlns:w10="urn:schemas-microsoft-com:office:word" xmlns:w="http://schemas.openxmlformats.org/wordprocessingml/2006/main" xmlns:w14="http://schemas.microsoft.com/office/word/2010/wordml" xmlns:w15="http://schemas.microsoft.com/office/word/2012/wordml" xmlns:w16cex="http://schemas.microsoft.com/office/word/2018/wordml/cex" xmlns:w16cid="http://schemas.microsoft.com/office/word/2016/wordml/cid" xmlns:w16="http://schemas.microsoft.com/office/word/2018/wordml" xmlns:w16du="http://schemas.microsoft.com/office/word/2023/wordml/word16du" xmlns:w16sdtdh="http://schemas.microsoft.com/office/word/2020/wordml/sdtdatahash" xmlns:w16se="http://schemas.microsoft.com/office/word/2015/wordml/symex" xmlns:wpg="http://schemas.microsoft.com/office/word/2010/wordprocessingGroup" xmlns:wpi="http://schemas.microsoft.com/office/word/2010/wordprocessingInk" xmlns:wne="http://schemas.microsoft.com/office/word/2006/wordml" xmlns:wps="http://schemas.microsoft.com/office/word/2010/wordprocessingShape" mc:Ignorable="w14 w15 w16se w16cid w16 w16cex w16sdtdh wp14">
+  <w:comment w:id="0" w:author="Joaquin Jose Cerdan López" w:date="2023-06-10T11:28:00Z" w:initials="JJCL">
+    <w:p>
+      <w:pPr>
+        <w:pStyle w:val="Textocomentario"/>
+      </w:pPr>
+      <w:r>
+        <w:rPr>
+          <w:rStyle w:val="Refdecomentario"/>
+        </w:rPr>
+        <w:annotationRef/>
+      </w:r>
+      <w:r>
+        <w:t>Provincia o ciudad depende de los datos</w:t>
+      </w:r>
+    </w:p>
+  </w:comment>
+</w:comments>
 </file>
 
-<file path=word/footnotes.xml><?xml version="1.0" encoding="utf-8"?>
-<w:footnotes xmlns:wpc="http://schemas.microsoft.com/office/word/2010/wordprocessingCanvas" xmlns:cx="http://schemas.microsoft.com/office/drawing/2014/chartex" xmlns:cx1="http://schemas.microsoft.com/office/drawing/2015/9/8/chartex" xmlns:cx2="http://schemas.microsoft.com/office/drawing/2015/10/21/chartex" xmlns:cx3="http://schemas.microsoft.com/office/drawing/2016/5/9/chartex" xmlns:cx4="http://schemas.microsoft.com/office/drawing/2016/5/10/chartex" xmlns:cx5="http://schemas.microsoft.com/office/drawing/2016/5/11/chartex" xmlns:cx6="http://schemas.microsoft.com/office/drawing/2016/5/12/chartex" xmlns:cx7="http://schemas.microsoft.com/office/drawing/2016/5/13/chartex" xmlns:cx8="http://schemas.microsoft.com/office/drawing/2016/5/14/chartex" xmlns:mc="http://schemas.openxmlformats.org/markup-compatibility/2006" xmlns:aink="http://schemas.microsoft.com/office/drawing/2016/ink" xmlns:am3d="http://schemas.microsoft.com/office/drawing/2017/model3d" xmlns:o="urn:schemas-microsoft-com:office:office" xmlns:oel="http://schemas.microsoft.com/office/2019/extlst" xmlns:r="http://schemas.openxmlformats.org/officeDocument/2006/relationships" xmlns:m="http://schemas.openxmlformats.org/officeDocument/2006/math" xmlns:v="urn:schemas-microsoft-com:vml" xmlns:wp14="http://schemas.microsoft.com/office/word/2010/wordprocessingDrawing" xmlns:wp="http://schemas.openxmlformats.org/drawingml/2006/wordprocessingDrawing" xmlns:w10="urn:schemas-microsoft-com:office:word" xmlns:w="http://schemas.openxmlformats.org/wordprocessingml/2006/main" xmlns:w14="http://schemas.microsoft.com/office/word/2010/wordml" xmlns:w15="http://schemas.microsoft.com/office/word/2012/wordml" xmlns:w16cex="http://schemas.microsoft.com/office/word/2018/wordml/cex" xmlns:w16cid="http://schemas.microsoft.com/office/word/2016/wordml/cid" xmlns:w16="http://schemas.microsoft.com/office/word/2018/wordml" xmlns:w16sdtdh="http://schemas.microsoft.com/office/word/2020/wordml/sdtdatahash" xmlns:w16se="http://schemas.microsoft.com/office/word/2015/wordml/symex" xmlns:wpg="http://schemas.microsoft.com/office/word/2010/wordprocessingGroup" xmlns:wpi="http://schemas.microsoft.com/office/word/2010/wordprocessingInk" xmlns:wne="http://schemas.microsoft.com/office/word/2006/wordml" xmlns:wps="http://schemas.microsoft.com/office/word/2010/wordprocessingShape" mc:Ignorable="w14 w15 w16se w16cid w16 w16cex w16sdtdh wp14">
-  <w:footnote w:type="separator" w:id="-1">
-    <w:p>
-      <w:pPr>
-        <w:spacing w:after="0" w:line="240" w:lineRule="auto"/>
-      </w:pPr>
-      <w:r>
-        <w:separator/>
-      </w:r>
-    </w:p>
-  </w:footnote>
-  <w:footnote w:type="continuationSeparator" w:id="0">
-    <w:p>
-      <w:pPr>
-        <w:spacing w:after="0" w:line="240" w:lineRule="auto"/>
-      </w:pPr>
-      <w:r>
-        <w:continuationSeparator/>
-      </w:r>
-    </w:p>
-  </w:footnote>
-</w:footnotes>
+<file path=word/commentsExtended.xml><?xml version="1.0" encoding="utf-8"?>
+<w15:commentsEx xmlns:wpc="http://schemas.microsoft.com/office/word/2010/wordprocessingCanvas" xmlns:cx="http://schemas.microsoft.com/office/drawing/2014/chartex" xmlns:cx1="http://schemas.microsoft.com/office/drawing/2015/9/8/chartex" xmlns:cx2="http://schemas.microsoft.com/office/drawing/2015/10/21/chartex" xmlns:cx3="http://schemas.microsoft.com/office/drawing/2016/5/9/chartex" xmlns:cx4="http://schemas.microsoft.com/office/drawing/2016/5/10/chartex" xmlns:cx5="http://schemas.microsoft.com/office/drawing/2016/5/11/chartex" xmlns:cx6="http://schemas.microsoft.com/office/drawing/2016/5/12/chartex" xmlns:cx7="http://schemas.microsoft.com/office/drawing/2016/5/13/chartex" xmlns:cx8="http://schemas.microsoft.com/office/drawing/2016/5/14/chartex" xmlns:mc="http://schemas.openxmlformats.org/markup-compatibility/2006" xmlns:aink="http://schemas.microsoft.com/office/drawing/2016/ink" xmlns:am3d="http://schemas.microsoft.com/office/drawing/2017/model3d" xmlns:o="urn:schemas-microsoft-com:office:office" xmlns:oel="http://schemas.microsoft.com/office/2019/extlst" xmlns:r="http://schemas.openxmlformats.org/officeDocument/2006/relationships" xmlns:m="http://schemas.openxmlformats.org/officeDocument/2006/math" xmlns:v="urn:schemas-microsoft-com:vml" xmlns:wp14="http://schemas.microsoft.com/office/word/2010/wordprocessingDrawing" xmlns:wp="http://schemas.openxmlformats.org/drawingml/2006/wordprocessingDrawing" xmlns:w10="urn:schemas-microsoft-com:office:word" xmlns:w="http://schemas.openxmlformats.org/wordprocessingml/2006/main" xmlns:w14="http://schemas.microsoft.com/office/word/2010/wordml" xmlns:w15="http://schemas.microsoft.com/office/word/2012/wordml" xmlns:w16cex="http://schemas.microsoft.com/office/word/2018/wordml/cex" xmlns:w16cid="http://schemas.microsoft.com/office/word/2016/wordml/cid" xmlns:w16="http://schemas.microsoft.com/office/word/2018/wordml" xmlns:w16du="http://schemas.microsoft.com/office/word/2023/wordml/word16du" xmlns:w16sdtdh="http://schemas.microsoft.com/office/word/2020/wordml/sdtdatahash" xmlns:w16se="http://schemas.microsoft.com/office/word/2015/wordml/symex" xmlns:wpg="http://schemas.microsoft.com/office/word/2010/wordprocessingGroup" xmlns:wpi="http://schemas.microsoft.com/office/word/2010/wordprocessingInk" xmlns:wne="http://schemas.microsoft.com/office/word/2006/wordml" xmlns:wps="http://schemas.microsoft.com/office/word/2010/wordprocessingShape" mc:Ignorable="w14 w15 w16se w16cid w16 w16cex w16sdtdh wp14">
+  <w15:commentEx w15:paraId="0EE5DB36" w15:done="0"/>
+</w15:commentsEx>
+</file>
+
+<file path=word/commentsExtensible.xml><?xml version="1.0" encoding="utf-8"?>
+<w16cex:commentsExtensible xmlns:wpc="http://schemas.microsoft.com/office/word/2010/wordprocessingCanvas" xmlns:cx="http://schemas.microsoft.com/office/drawing/2014/chartex" xmlns:cx1="http://schemas.microsoft.com/office/drawing/2015/9/8/chartex" xmlns:cx2="http://schemas.microsoft.com/office/drawing/2015/10/21/chartex" xmlns:cx3="http://schemas.microsoft.com/office/drawing/2016/5/9/chartex" xmlns:cx4="http://schemas.microsoft.com/office/drawing/2016/5/10/chartex" xmlns:cx5="http://schemas.microsoft.com/office/drawing/2016/5/11/chartex" xmlns:cx6="http://schemas.microsoft.com/office/drawing/2016/5/12/chartex" xmlns:cx7="http://schemas.microsoft.com/office/drawing/2016/5/13/chartex" xmlns:cx8="http://schemas.microsoft.com/office/drawing/2016/5/14/chartex" xmlns:mc="http://schemas.openxmlformats.org/markup-compatibility/2006" xmlns:aink="http://schemas.microsoft.com/office/drawing/2016/ink" xmlns:am3d="http://schemas.microsoft.com/office/drawing/2017/model3d" xmlns:o="urn:schemas-microsoft-com:office:office" xmlns:oel="http://schemas.microsoft.com/office/2019/extlst" xmlns:r="http://schemas.openxmlformats.org/officeDocument/2006/relationships" xmlns:m="http://schemas.openxmlformats.org/officeDocument/2006/math" xmlns:v="urn:schemas-microsoft-com:vml" xmlns:wp14="http://schemas.microsoft.com/office/word/2010/wordprocessingDrawing" xmlns:wp="http://schemas.openxmlformats.org/drawingml/2006/wordprocessingDrawing" xmlns:w10="urn:schemas-microsoft-com:office:word" xmlns:w="http://schemas.openxmlformats.org/wordprocessingml/2006/main" xmlns:w14="http://schemas.microsoft.com/office/word/2010/wordml" xmlns:w15="http://schemas.microsoft.com/office/word/2012/wordml" xmlns:w16cex="http://schemas.microsoft.com/office/word/2018/wordml/cex" xmlns:w16cid="http://schemas.microsoft.com/office/word/2016/wordml/cid" xmlns:w16="http://schemas.microsoft.com/office/word/2018/wordml" xmlns:w16du="http://schemas.microsoft.com/office/word/2023/wordml/word16du" xmlns:w16sdtdh="http://schemas.microsoft.com/office/word/2020/wordml/sdtdatahash" xmlns:w16se="http://schemas.microsoft.com/office/word/2015/wordml/symex" xmlns:wpg="http://schemas.microsoft.com/office/word/2010/wordprocessingGroup" xmlns:wpi="http://schemas.microsoft.com/office/word/2010/wordprocessingInk" xmlns:wne="http://schemas.microsoft.com/office/word/2006/wordml" xmlns:wps="http://schemas.microsoft.com/office/word/2010/wordprocessingShape" mc:Ignorable="w14 w15 w16se w16cid w16 w16cex w16sdtdh wp14">
+  <w16cex:commentExtensible w16cex:durableId="282EDCDE" w16cex:dateUtc="2023-06-10T09:28:00Z"/>
+</w16cex:commentsExtensible>
+</file>
+
+<file path=word/commentsIds.xml><?xml version="1.0" encoding="utf-8"?>
+<w16cid:commentsIds xmlns:wpc="http://schemas.microsoft.com/office/word/2010/wordprocessingCanvas" xmlns:cx="http://schemas.microsoft.com/office/drawing/2014/chartex" xmlns:cx1="http://schemas.microsoft.com/office/drawing/2015/9/8/chartex" xmlns:cx2="http://schemas.microsoft.com/office/drawing/2015/10/21/chartex" xmlns:cx3="http://schemas.microsoft.com/office/drawing/2016/5/9/chartex" xmlns:cx4="http://schemas.microsoft.com/office/drawing/2016/5/10/chartex" xmlns:cx5="http://schemas.microsoft.com/office/drawing/2016/5/11/chartex" xmlns:cx6="http://schemas.microsoft.com/office/drawing/2016/5/12/chartex" xmlns:cx7="http://schemas.microsoft.com/office/drawing/2016/5/13/chartex" xmlns:cx8="http://schemas.microsoft.com/office/drawing/2016/5/14/chartex" xmlns:mc="http://schemas.openxmlformats.org/markup-compatibility/2006" xmlns:aink="http://schemas.microsoft.com/office/drawing/2016/ink" xmlns:am3d="http://schemas.microsoft.com/office/drawing/2017/model3d" xmlns:o="urn:schemas-microsoft-com:office:office" xmlns:oel="http://schemas.microsoft.com/office/2019/extlst" xmlns:r="http://schemas.openxmlformats.org/officeDocument/2006/relationships" xmlns:m="http://schemas.openxmlformats.org/officeDocument/2006/math" xmlns:v="urn:schemas-microsoft-com:vml" xmlns:wp14="http://schemas.microsoft.com/office/word/2010/wordprocessingDrawing" xmlns:wp="http://schemas.openxmlformats.org/drawingml/2006/wordprocessingDrawing" xmlns:w10="urn:schemas-microsoft-com:office:word" xmlns:w="http://schemas.openxmlformats.org/wordprocessingml/2006/main" xmlns:w14="http://schemas.microsoft.com/office/word/2010/wordml" xmlns:w15="http://schemas.microsoft.com/office/word/2012/wordml" xmlns:w16cex="http://schemas.microsoft.com/office/word/2018/wordml/cex" xmlns:w16cid="http://schemas.microsoft.com/office/word/2016/wordml/cid" xmlns:w16="http://schemas.microsoft.com/office/word/2018/wordml" xmlns:w16du="http://schemas.microsoft.com/office/word/2023/wordml/word16du" xmlns:w16sdtdh="http://schemas.microsoft.com/office/word/2020/wordml/sdtdatahash" xmlns:w16se="http://schemas.microsoft.com/office/word/2015/wordml/symex" xmlns:wpg="http://schemas.microsoft.com/office/word/2010/wordprocessingGroup" xmlns:wpi="http://schemas.microsoft.com/office/word/2010/wordprocessingInk" xmlns:wne="http://schemas.microsoft.com/office/word/2006/wordml" xmlns:wps="http://schemas.microsoft.com/office/word/2010/wordprocessingShape" mc:Ignorable="w14 w15 w16se w16cid w16 w16cex w16sdtdh wp14">
+  <w16cid:commentId w16cid:paraId="0EE5DB36" w16cid:durableId="282EDCDE"/>
+</w16cid:commentsIds>
+</file>
+
+<file path=word/people.xml><?xml version="1.0" encoding="utf-8"?>
+<w15:people xmlns:wpc="http://schemas.microsoft.com/office/word/2010/wordprocessingCanvas" xmlns:cx="http://schemas.microsoft.com/office/drawing/2014/chartex" xmlns:cx1="http://schemas.microsoft.com/office/drawing/2015/9/8/chartex" xmlns:cx2="http://schemas.microsoft.com/office/drawing/2015/10/21/chartex" xmlns:cx3="http://schemas.microsoft.com/office/drawing/2016/5/9/chartex" xmlns:cx4="http://schemas.microsoft.com/office/drawing/2016/5/10/chartex" xmlns:cx5="http://schemas.microsoft.com/office/drawing/2016/5/11/chartex" xmlns:cx6="http://schemas.microsoft.com/office/drawing/2016/5/12/chartex" xmlns:cx7="http://schemas.microsoft.com/office/drawing/2016/5/13/chartex" xmlns:cx8="http://schemas.microsoft.com/office/drawing/2016/5/14/chartex" xmlns:mc="http://schemas.openxmlformats.org/markup-compatibility/2006" xmlns:aink="http://schemas.microsoft.com/office/drawing/2016/ink" xmlns:am3d="http://schemas.microsoft.com/office/drawing/2017/model3d" xmlns:o="urn:schemas-microsoft-com:office:office" xmlns:oel="http://schemas.microsoft.com/office/2019/extlst" xmlns:r="http://schemas.openxmlformats.org/officeDocument/2006/relationships" xmlns:m="http://schemas.openxmlformats.org/officeDocument/2006/math" xmlns:v="urn:schemas-microsoft-com:vml" xmlns:wp14="http://schemas.microsoft.com/office/word/2010/wordprocessingDrawing" xmlns:wp="http://schemas.openxmlformats.org/drawingml/2006/wordprocessingDrawing" xmlns:w10="urn:schemas-microsoft-com:office:word" xmlns:w="http://schemas.openxmlformats.org/wordprocessingml/2006/main" xmlns:w14="http://schemas.microsoft.com/office/word/2010/wordml" xmlns:w15="http://schemas.microsoft.com/office/word/2012/wordml" xmlns:w16cex="http://schemas.microsoft.com/office/word/2018/wordml/cex" xmlns:w16cid="http://schemas.microsoft.com/office/word/2016/wordml/cid" xmlns:w16="http://schemas.microsoft.com/office/word/2018/wordml" xmlns:w16du="http://schemas.microsoft.com/office/word/2023/wordml/word16du" xmlns:w16sdtdh="http://schemas.microsoft.com/office/word/2020/wordml/sdtdatahash" xmlns:w16se="http://schemas.microsoft.com/office/word/2015/wordml/symex" xmlns:wpg="http://schemas.microsoft.com/office/word/2010/wordprocessingGroup" xmlns:wpi="http://schemas.microsoft.com/office/word/2010/wordprocessingInk" xmlns:wne="http://schemas.microsoft.com/office/word/2006/wordml" xmlns:wps="http://schemas.microsoft.com/office/word/2010/wordprocessingShape" mc:Ignorable="w14 w15 w16se w16cid w16 w16cex w16sdtdh wp14">
+  <w15:person w15:author="Joaquin Jose Cerdan López">
+    <w15:presenceInfo w15:providerId="AD" w15:userId="S::jjcl4@mscloud.ua.es::0c1a74bb-57ce-441a-8785-b36eb94859f8"/>
+  </w15:person>
+</w15:people>
 </file>
 
 <file path=word/styles.xml><?xml version="1.0" encoding="utf-8"?>
@@ -155,15 +496,15 @@
   <w:docDefaults>
     <w:rPrDefault>
       <w:rPr>
-        <w:rFonts w:asciiTheme="minorHAnsi" w:eastAsiaTheme="minorHAnsi" w:hAnsiTheme="minorHAnsi" w:cstheme="minorBidi"/>
+        <w:rFonts w:ascii="Arial" w:eastAsia="Arial" w:hAnsi="Arial" w:cs="Arial"/>
         <w:sz w:val="22"/>
         <w:szCs w:val="22"/>
-        <w:lang w:val="es-ES" w:eastAsia="en-US" w:bidi="ar-SA"/>
+        <w:lang w:val="es" w:eastAsia="es-ES" w:bidi="ar-SA"/>
       </w:rPr>
     </w:rPrDefault>
     <w:pPrDefault>
       <w:pPr>
-        <w:spacing w:after="160" w:line="259" w:lineRule="auto"/>
+        <w:spacing w:line="276" w:lineRule="auto"/>
       </w:pPr>
     </w:pPrDefault>
   </w:docDefaults>
@@ -548,14 +889,118 @@
   <w:style w:type="paragraph" w:default="1" w:styleId="Normal">
     <w:name w:val="Normal"/>
     <w:qFormat/>
-    <w:rsid w:val="0004237F"/>
+  </w:style>
+  <w:style w:type="paragraph" w:styleId="Ttulo1">
+    <w:name w:val="heading 1"/>
+    <w:basedOn w:val="Normal"/>
+    <w:next w:val="Normal"/>
+    <w:uiPriority w:val="9"/>
+    <w:qFormat/>
     <w:pPr>
-      <w:jc w:val="both"/>
+      <w:keepNext/>
+      <w:keepLines/>
+      <w:spacing w:before="400" w:after="120"/>
+      <w:outlineLvl w:val="0"/>
     </w:pPr>
     <w:rPr>
-      <w:rFonts w:ascii="Arial" w:hAnsi="Arial" w:cs="Arial"/>
+      <w:sz w:val="40"/>
+      <w:szCs w:val="40"/>
+    </w:rPr>
+  </w:style>
+  <w:style w:type="paragraph" w:styleId="Ttulo2">
+    <w:name w:val="heading 2"/>
+    <w:basedOn w:val="Normal"/>
+    <w:next w:val="Normal"/>
+    <w:uiPriority w:val="9"/>
+    <w:semiHidden/>
+    <w:unhideWhenUsed/>
+    <w:qFormat/>
+    <w:pPr>
+      <w:keepNext/>
+      <w:keepLines/>
+      <w:spacing w:before="360" w:after="120"/>
+      <w:outlineLvl w:val="1"/>
+    </w:pPr>
+    <w:rPr>
+      <w:sz w:val="32"/>
+      <w:szCs w:val="32"/>
+    </w:rPr>
+  </w:style>
+  <w:style w:type="paragraph" w:styleId="Ttulo3">
+    <w:name w:val="heading 3"/>
+    <w:basedOn w:val="Normal"/>
+    <w:next w:val="Normal"/>
+    <w:uiPriority w:val="9"/>
+    <w:semiHidden/>
+    <w:unhideWhenUsed/>
+    <w:qFormat/>
+    <w:pPr>
+      <w:keepNext/>
+      <w:keepLines/>
+      <w:spacing w:before="320" w:after="80"/>
+      <w:outlineLvl w:val="2"/>
+    </w:pPr>
+    <w:rPr>
+      <w:color w:val="434343"/>
+      <w:sz w:val="28"/>
+      <w:szCs w:val="28"/>
+    </w:rPr>
+  </w:style>
+  <w:style w:type="paragraph" w:styleId="Ttulo4">
+    <w:name w:val="heading 4"/>
+    <w:basedOn w:val="Normal"/>
+    <w:next w:val="Normal"/>
+    <w:uiPriority w:val="9"/>
+    <w:semiHidden/>
+    <w:unhideWhenUsed/>
+    <w:qFormat/>
+    <w:pPr>
+      <w:keepNext/>
+      <w:keepLines/>
+      <w:spacing w:before="280" w:after="80"/>
+      <w:outlineLvl w:val="3"/>
+    </w:pPr>
+    <w:rPr>
+      <w:color w:val="666666"/>
       <w:sz w:val="24"/>
       <w:szCs w:val="24"/>
+    </w:rPr>
+  </w:style>
+  <w:style w:type="paragraph" w:styleId="Ttulo5">
+    <w:name w:val="heading 5"/>
+    <w:basedOn w:val="Normal"/>
+    <w:next w:val="Normal"/>
+    <w:uiPriority w:val="9"/>
+    <w:semiHidden/>
+    <w:unhideWhenUsed/>
+    <w:qFormat/>
+    <w:pPr>
+      <w:keepNext/>
+      <w:keepLines/>
+      <w:spacing w:before="240" w:after="80"/>
+      <w:outlineLvl w:val="4"/>
+    </w:pPr>
+    <w:rPr>
+      <w:color w:val="666666"/>
+    </w:rPr>
+  </w:style>
+  <w:style w:type="paragraph" w:styleId="Ttulo6">
+    <w:name w:val="heading 6"/>
+    <w:basedOn w:val="Normal"/>
+    <w:next w:val="Normal"/>
+    <w:uiPriority w:val="9"/>
+    <w:semiHidden/>
+    <w:unhideWhenUsed/>
+    <w:qFormat/>
+    <w:pPr>
+      <w:keepNext/>
+      <w:keepLines/>
+      <w:spacing w:before="240" w:after="80"/>
+      <w:outlineLvl w:val="5"/>
+    </w:pPr>
+    <w:rPr>
+      <w:i/>
+      <w:color w:val="666666"/>
     </w:rPr>
   </w:style>
   <w:style w:type="character" w:default="1" w:styleId="Fuentedeprrafopredeter">
@@ -585,14 +1030,124 @@
     <w:semiHidden/>
     <w:unhideWhenUsed/>
   </w:style>
+  <w:style w:type="table" w:customStyle="1" w:styleId="TableNormal">
+    <w:name w:val="Table Normal"/>
+    <w:tblPr>
+      <w:tblCellMar>
+        <w:top w:w="0" w:type="dxa"/>
+        <w:left w:w="0" w:type="dxa"/>
+        <w:bottom w:w="0" w:type="dxa"/>
+        <w:right w:w="0" w:type="dxa"/>
+      </w:tblCellMar>
+    </w:tblPr>
+  </w:style>
+  <w:style w:type="paragraph" w:styleId="Ttulo">
+    <w:name w:val="Title"/>
+    <w:basedOn w:val="Normal"/>
+    <w:next w:val="Normal"/>
+    <w:uiPriority w:val="10"/>
+    <w:qFormat/>
+    <w:pPr>
+      <w:keepNext/>
+      <w:keepLines/>
+      <w:spacing w:after="60"/>
+    </w:pPr>
+    <w:rPr>
+      <w:sz w:val="52"/>
+      <w:szCs w:val="52"/>
+    </w:rPr>
+  </w:style>
+  <w:style w:type="paragraph" w:styleId="Subttulo">
+    <w:name w:val="Subtitle"/>
+    <w:basedOn w:val="Normal"/>
+    <w:next w:val="Normal"/>
+    <w:uiPriority w:val="11"/>
+    <w:qFormat/>
+    <w:pPr>
+      <w:keepNext/>
+      <w:keepLines/>
+      <w:spacing w:after="320"/>
+    </w:pPr>
+    <w:rPr>
+      <w:color w:val="666666"/>
+      <w:sz w:val="30"/>
+      <w:szCs w:val="30"/>
+    </w:rPr>
+  </w:style>
+  <w:style w:type="character" w:styleId="Refdecomentario">
+    <w:name w:val="annotation reference"/>
+    <w:basedOn w:val="Fuentedeprrafopredeter"/>
+    <w:uiPriority w:val="99"/>
+    <w:semiHidden/>
+    <w:unhideWhenUsed/>
+    <w:rsid w:val="00143540"/>
+    <w:rPr>
+      <w:sz w:val="16"/>
+      <w:szCs w:val="16"/>
+    </w:rPr>
+  </w:style>
+  <w:style w:type="paragraph" w:styleId="Textocomentario">
+    <w:name w:val="annotation text"/>
+    <w:basedOn w:val="Normal"/>
+    <w:link w:val="TextocomentarioCar"/>
+    <w:uiPriority w:val="99"/>
+    <w:unhideWhenUsed/>
+    <w:rsid w:val="00143540"/>
+    <w:pPr>
+      <w:spacing w:line="240" w:lineRule="auto"/>
+    </w:pPr>
+    <w:rPr>
+      <w:sz w:val="20"/>
+      <w:szCs w:val="20"/>
+    </w:rPr>
+  </w:style>
+  <w:style w:type="character" w:customStyle="1" w:styleId="TextocomentarioCar">
+    <w:name w:val="Texto comentario Car"/>
+    <w:basedOn w:val="Fuentedeprrafopredeter"/>
+    <w:link w:val="Textocomentario"/>
+    <w:uiPriority w:val="99"/>
+    <w:rsid w:val="00143540"/>
+    <w:rPr>
+      <w:sz w:val="20"/>
+      <w:szCs w:val="20"/>
+    </w:rPr>
+  </w:style>
+  <w:style w:type="paragraph" w:styleId="Asuntodelcomentario">
+    <w:name w:val="annotation subject"/>
+    <w:basedOn w:val="Textocomentario"/>
+    <w:next w:val="Textocomentario"/>
+    <w:link w:val="AsuntodelcomentarioCar"/>
+    <w:uiPriority w:val="99"/>
+    <w:semiHidden/>
+    <w:unhideWhenUsed/>
+    <w:rsid w:val="00143540"/>
+    <w:rPr>
+      <w:b/>
+      <w:bCs/>
+    </w:rPr>
+  </w:style>
+  <w:style w:type="character" w:customStyle="1" w:styleId="AsuntodelcomentarioCar">
+    <w:name w:val="Asunto del comentario Car"/>
+    <w:basedOn w:val="TextocomentarioCar"/>
+    <w:link w:val="Asuntodelcomentario"/>
+    <w:uiPriority w:val="99"/>
+    <w:semiHidden/>
+    <w:rsid w:val="00143540"/>
+    <w:rPr>
+      <w:b/>
+      <w:bCs/>
+      <w:sz w:val="20"/>
+      <w:szCs w:val="20"/>
+    </w:rPr>
+  </w:style>
   <w:style w:type="character" w:styleId="Hipervnculo">
     <w:name w:val="Hyperlink"/>
     <w:basedOn w:val="Fuentedeprrafopredeter"/>
     <w:uiPriority w:val="99"/>
     <w:unhideWhenUsed/>
-    <w:rsid w:val="00880E57"/>
+    <w:rsid w:val="00E15882"/>
     <w:rPr>
-      <w:color w:val="0563C1" w:themeColor="hyperlink"/>
+      <w:color w:val="0000FF" w:themeColor="hyperlink"/>
       <w:u w:val="single"/>
     </w:rPr>
   </w:style>
@@ -602,71 +1157,17 @@
     <w:uiPriority w:val="99"/>
     <w:semiHidden/>
     <w:unhideWhenUsed/>
-    <w:rsid w:val="00880E57"/>
+    <w:rsid w:val="00E15882"/>
     <w:rPr>
       <w:color w:val="605E5C"/>
       <w:shd w:val="clear" w:color="auto" w:fill="E1DFDD"/>
     </w:rPr>
   </w:style>
-  <w:style w:type="paragraph" w:styleId="Encabezado">
-    <w:name w:val="header"/>
-    <w:basedOn w:val="Normal"/>
-    <w:link w:val="EncabezadoCar"/>
-    <w:uiPriority w:val="99"/>
-    <w:unhideWhenUsed/>
-    <w:rsid w:val="00E95921"/>
-    <w:pPr>
-      <w:tabs>
-        <w:tab w:val="center" w:pos="4252"/>
-        <w:tab w:val="right" w:pos="8504"/>
-      </w:tabs>
-      <w:spacing w:after="0" w:line="240" w:lineRule="auto"/>
-    </w:pPr>
-  </w:style>
-  <w:style w:type="character" w:customStyle="1" w:styleId="EncabezadoCar">
-    <w:name w:val="Encabezado Car"/>
-    <w:basedOn w:val="Fuentedeprrafopredeter"/>
-    <w:link w:val="Encabezado"/>
-    <w:uiPriority w:val="99"/>
-    <w:rsid w:val="00E95921"/>
-    <w:rPr>
-      <w:rFonts w:ascii="Arial" w:hAnsi="Arial" w:cs="Arial"/>
-      <w:sz w:val="24"/>
-      <w:szCs w:val="24"/>
-    </w:rPr>
-  </w:style>
-  <w:style w:type="paragraph" w:styleId="Piedepgina">
-    <w:name w:val="footer"/>
-    <w:basedOn w:val="Normal"/>
-    <w:link w:val="PiedepginaCar"/>
-    <w:uiPriority w:val="99"/>
-    <w:unhideWhenUsed/>
-    <w:rsid w:val="00E95921"/>
-    <w:pPr>
-      <w:tabs>
-        <w:tab w:val="center" w:pos="4252"/>
-        <w:tab w:val="right" w:pos="8504"/>
-      </w:tabs>
-      <w:spacing w:after="0" w:line="240" w:lineRule="auto"/>
-    </w:pPr>
-  </w:style>
-  <w:style w:type="character" w:customStyle="1" w:styleId="PiedepginaCar">
-    <w:name w:val="Pie de página Car"/>
-    <w:basedOn w:val="Fuentedeprrafopredeter"/>
-    <w:link w:val="Piedepgina"/>
-    <w:uiPriority w:val="99"/>
-    <w:rsid w:val="00E95921"/>
-    <w:rPr>
-      <w:rFonts w:ascii="Arial" w:hAnsi="Arial" w:cs="Arial"/>
-      <w:sz w:val="24"/>
-      <w:szCs w:val="24"/>
-    </w:rPr>
-  </w:style>
 </w:styles>
 </file>
 
 <file path=word/theme/theme1.xml><?xml version="1.0" encoding="utf-8"?>
-<a:theme xmlns:a="http://schemas.openxmlformats.org/drawingml/2006/main" name="Tema de Office">
+<a:theme xmlns:a="http://schemas.openxmlformats.org/drawingml/2006/main" name="Office Theme">
   <a:themeElements>
     <a:clrScheme name="Office">
       <a:dk1>
@@ -676,44 +1177,44 @@
         <a:sysClr val="window" lastClr="FFFFFF"/>
       </a:lt1>
       <a:dk2>
-        <a:srgbClr val="44546A"/>
+        <a:srgbClr val="1F497D"/>
       </a:dk2>
       <a:lt2>
-        <a:srgbClr val="E7E6E6"/>
+        <a:srgbClr val="EEECE1"/>
       </a:lt2>
       <a:accent1>
-        <a:srgbClr val="4472C4"/>
+        <a:srgbClr val="4F81BD"/>
       </a:accent1>
       <a:accent2>
-        <a:srgbClr val="ED7D31"/>
+        <a:srgbClr val="C0504D"/>
       </a:accent2>
       <a:accent3>
-        <a:srgbClr val="A5A5A5"/>
+        <a:srgbClr val="9BBB59"/>
       </a:accent3>
       <a:accent4>
-        <a:srgbClr val="FFC000"/>
+        <a:srgbClr val="8064A2"/>
       </a:accent4>
       <a:accent5>
-        <a:srgbClr val="5B9BD5"/>
+        <a:srgbClr val="4BACC6"/>
       </a:accent5>
       <a:accent6>
-        <a:srgbClr val="70AD47"/>
+        <a:srgbClr val="F79646"/>
       </a:accent6>
       <a:hlink>
-        <a:srgbClr val="0563C1"/>
+        <a:srgbClr val="0000FF"/>
       </a:hlink>
       <a:folHlink>
-        <a:srgbClr val="954F72"/>
+        <a:srgbClr val="800080"/>
       </a:folHlink>
     </a:clrScheme>
     <a:fontScheme name="Office">
       <a:majorFont>
-        <a:latin typeface="Calibri Light" panose="020F0302020204030204"/>
+        <a:latin typeface="Calibri"/>
         <a:ea typeface=""/>
         <a:cs typeface=""/>
-        <a:font script="Jpan" typeface="游ゴシック Light"/>
+        <a:font script="Jpan" typeface="ＭＳ ゴシック"/>
         <a:font script="Hang" typeface="맑은 고딕"/>
-        <a:font script="Hans" typeface="等线 Light"/>
+        <a:font script="Hans" typeface="宋体"/>
         <a:font script="Hant" typeface="新細明體"/>
         <a:font script="Arab" typeface="Times New Roman"/>
         <a:font script="Hebr" typeface="Times New Roman"/>
@@ -741,31 +1242,14 @@
         <a:font script="Viet" typeface="Times New Roman"/>
         <a:font script="Uigh" typeface="Microsoft Uighur"/>
         <a:font script="Geor" typeface="Sylfaen"/>
-        <a:font script="Armn" typeface="Arial"/>
-        <a:font script="Bugi" typeface="Leelawadee UI"/>
-        <a:font script="Bopo" typeface="Microsoft JhengHei"/>
-        <a:font script="Java" typeface="Javanese Text"/>
-        <a:font script="Lisu" typeface="Segoe UI"/>
-        <a:font script="Mymr" typeface="Myanmar Text"/>
-        <a:font script="Nkoo" typeface="Ebrima"/>
-        <a:font script="Olck" typeface="Nirmala UI"/>
-        <a:font script="Osma" typeface="Ebrima"/>
-        <a:font script="Phag" typeface="Phagspa"/>
-        <a:font script="Syrn" typeface="Estrangelo Edessa"/>
-        <a:font script="Syrj" typeface="Estrangelo Edessa"/>
-        <a:font script="Syre" typeface="Estrangelo Edessa"/>
-        <a:font script="Sora" typeface="Nirmala UI"/>
-        <a:font script="Tale" typeface="Microsoft Tai Le"/>
-        <a:font script="Talu" typeface="Microsoft New Tai Lue"/>
-        <a:font script="Tfng" typeface="Ebrima"/>
       </a:majorFont>
       <a:minorFont>
-        <a:latin typeface="Calibri" panose="020F0502020204030204"/>
+        <a:latin typeface="Cambria"/>
         <a:ea typeface=""/>
         <a:cs typeface=""/>
-        <a:font script="Jpan" typeface="游明朝"/>
+        <a:font script="Jpan" typeface="ＭＳ 明朝"/>
         <a:font script="Hang" typeface="맑은 고딕"/>
-        <a:font script="Hans" typeface="等线"/>
+        <a:font script="Hans" typeface="宋体"/>
         <a:font script="Hant" typeface="新細明體"/>
         <a:font script="Arab" typeface="Arial"/>
         <a:font script="Hebr" typeface="Arial"/>
@@ -793,23 +1277,6 @@
         <a:font script="Viet" typeface="Arial"/>
         <a:font script="Uigh" typeface="Microsoft Uighur"/>
         <a:font script="Geor" typeface="Sylfaen"/>
-        <a:font script="Armn" typeface="Arial"/>
-        <a:font script="Bugi" typeface="Leelawadee UI"/>
-        <a:font script="Bopo" typeface="Microsoft JhengHei"/>
-        <a:font script="Java" typeface="Javanese Text"/>
-        <a:font script="Lisu" typeface="Segoe UI"/>
-        <a:font script="Mymr" typeface="Myanmar Text"/>
-        <a:font script="Nkoo" typeface="Ebrima"/>
-        <a:font script="Olck" typeface="Nirmala UI"/>
-        <a:font script="Osma" typeface="Ebrima"/>
-        <a:font script="Phag" typeface="Phagspa"/>
-        <a:font script="Syrn" typeface="Estrangelo Edessa"/>
-        <a:font script="Syrj" typeface="Estrangelo Edessa"/>
-        <a:font script="Syre" typeface="Estrangelo Edessa"/>
-        <a:font script="Sora" typeface="Nirmala UI"/>
-        <a:font script="Tale" typeface="Microsoft Tai Le"/>
-        <a:font script="Talu" typeface="Microsoft New Tai Lue"/>
-        <a:font script="Tfng" typeface="Ebrima"/>
       </a:minorFont>
     </a:fontScheme>
     <a:fmtScheme name="Office">
@@ -821,141 +1288,200 @@
           <a:gsLst>
             <a:gs pos="0">
               <a:schemeClr val="phClr">
-                <a:lumMod val="110000"/>
-                <a:satMod val="105000"/>
-                <a:tint val="67000"/>
+                <a:tint val="50000"/>
+                <a:satMod val="300000"/>
               </a:schemeClr>
             </a:gs>
-            <a:gs pos="50000">
+            <a:gs pos="35000">
               <a:schemeClr val="phClr">
-                <a:lumMod val="105000"/>
-                <a:satMod val="103000"/>
-                <a:tint val="73000"/>
+                <a:tint val="37000"/>
+                <a:satMod val="300000"/>
               </a:schemeClr>
             </a:gs>
             <a:gs pos="100000">
               <a:schemeClr val="phClr">
-                <a:lumMod val="105000"/>
-                <a:satMod val="109000"/>
-                <a:tint val="81000"/>
+                <a:tint val="15000"/>
+                <a:satMod val="350000"/>
               </a:schemeClr>
             </a:gs>
           </a:gsLst>
-          <a:lin ang="5400000" scaled="0"/>
+          <a:lin ang="16200000" scaled="1"/>
         </a:gradFill>
         <a:gradFill rotWithShape="1">
           <a:gsLst>
             <a:gs pos="0">
               <a:schemeClr val="phClr">
-                <a:satMod val="103000"/>
-                <a:lumMod val="102000"/>
-                <a:tint val="94000"/>
-              </a:schemeClr>
-            </a:gs>
-            <a:gs pos="50000">
-              <a:schemeClr val="phClr">
-                <a:satMod val="110000"/>
-                <a:lumMod val="100000"/>
+                <a:tint val="100000"/>
                 <a:shade val="100000"/>
+                <a:satMod val="130000"/>
               </a:schemeClr>
             </a:gs>
             <a:gs pos="100000">
               <a:schemeClr val="phClr">
-                <a:lumMod val="99000"/>
-                <a:satMod val="120000"/>
-                <a:shade val="78000"/>
+                <a:tint val="50000"/>
+                <a:shade val="100000"/>
+                <a:satMod val="350000"/>
               </a:schemeClr>
             </a:gs>
           </a:gsLst>
-          <a:lin ang="5400000" scaled="0"/>
+          <a:lin ang="16200000" scaled="0"/>
         </a:gradFill>
       </a:fillStyleLst>
       <a:lnStyleLst>
-        <a:ln w="6350" cap="flat" cmpd="sng" algn="ctr">
+        <a:ln w="9525" cap="flat" cmpd="sng" algn="ctr">
+          <a:solidFill>
+            <a:schemeClr val="phClr">
+              <a:shade val="95000"/>
+              <a:satMod val="105000"/>
+            </a:schemeClr>
+          </a:solidFill>
+          <a:prstDash val="solid"/>
+        </a:ln>
+        <a:ln w="25400" cap="flat" cmpd="sng" algn="ctr">
           <a:solidFill>
             <a:schemeClr val="phClr"/>
           </a:solidFill>
           <a:prstDash val="solid"/>
-          <a:miter lim="800000"/>
         </a:ln>
-        <a:ln w="12700" cap="flat" cmpd="sng" algn="ctr">
+        <a:ln w="38100" cap="flat" cmpd="sng" algn="ctr">
           <a:solidFill>
             <a:schemeClr val="phClr"/>
           </a:solidFill>
           <a:prstDash val="solid"/>
-          <a:miter lim="800000"/>
-        </a:ln>
-        <a:ln w="19050" cap="flat" cmpd="sng" algn="ctr">
-          <a:solidFill>
-            <a:schemeClr val="phClr"/>
-          </a:solidFill>
-          <a:prstDash val="solid"/>
-          <a:miter lim="800000"/>
         </a:ln>
       </a:lnStyleLst>
       <a:effectStyleLst>
         <a:effectStyle>
-          <a:effectLst/>
-        </a:effectStyle>
-        <a:effectStyle>
-          <a:effectLst/>
+          <a:effectLst>
+            <a:outerShdw blurRad="40000" dist="20000" dir="5400000" rotWithShape="0">
+              <a:srgbClr val="000000">
+                <a:alpha val="38000"/>
+              </a:srgbClr>
+            </a:outerShdw>
+          </a:effectLst>
         </a:effectStyle>
         <a:effectStyle>
           <a:effectLst>
-            <a:outerShdw blurRad="57150" dist="19050" dir="5400000" algn="ctr" rotWithShape="0">
+            <a:outerShdw blurRad="40000" dist="23000" dir="5400000" rotWithShape="0">
               <a:srgbClr val="000000">
-                <a:alpha val="63000"/>
+                <a:alpha val="35000"/>
               </a:srgbClr>
             </a:outerShdw>
           </a:effectLst>
+        </a:effectStyle>
+        <a:effectStyle>
+          <a:effectLst>
+            <a:outerShdw blurRad="40000" dist="23000" dir="5400000" rotWithShape="0">
+              <a:srgbClr val="000000">
+                <a:alpha val="35000"/>
+              </a:srgbClr>
+            </a:outerShdw>
+          </a:effectLst>
+          <a:scene3d>
+            <a:camera prst="orthographicFront">
+              <a:rot lat="0" lon="0" rev="0"/>
+            </a:camera>
+            <a:lightRig rig="threePt" dir="t">
+              <a:rot lat="0" lon="0" rev="1200000"/>
+            </a:lightRig>
+          </a:scene3d>
+          <a:sp3d>
+            <a:bevelT w="63500" h="25400"/>
+          </a:sp3d>
         </a:effectStyle>
       </a:effectStyleLst>
       <a:bgFillStyleLst>
         <a:solidFill>
           <a:schemeClr val="phClr"/>
         </a:solidFill>
-        <a:solidFill>
-          <a:schemeClr val="phClr">
-            <a:tint val="95000"/>
-            <a:satMod val="170000"/>
-          </a:schemeClr>
-        </a:solidFill>
         <a:gradFill rotWithShape="1">
           <a:gsLst>
             <a:gs pos="0">
               <a:schemeClr val="phClr">
-                <a:tint val="93000"/>
-                <a:satMod val="150000"/>
-                <a:shade val="98000"/>
-                <a:lumMod val="102000"/>
+                <a:tint val="40000"/>
+                <a:satMod val="350000"/>
               </a:schemeClr>
             </a:gs>
-            <a:gs pos="50000">
+            <a:gs pos="40000">
               <a:schemeClr val="phClr">
-                <a:tint val="98000"/>
-                <a:satMod val="130000"/>
-                <a:shade val="90000"/>
-                <a:lumMod val="103000"/>
+                <a:tint val="45000"/>
+                <a:shade val="99000"/>
+                <a:satMod val="350000"/>
               </a:schemeClr>
             </a:gs>
             <a:gs pos="100000">
               <a:schemeClr val="phClr">
-                <a:shade val="63000"/>
-                <a:satMod val="120000"/>
+                <a:shade val="20000"/>
+                <a:satMod val="255000"/>
               </a:schemeClr>
             </a:gs>
           </a:gsLst>
-          <a:lin ang="5400000" scaled="0"/>
+          <a:path path="circle">
+            <a:fillToRect l="50000" t="-80000" r="50000" b="180000"/>
+          </a:path>
+        </a:gradFill>
+        <a:gradFill rotWithShape="1">
+          <a:gsLst>
+            <a:gs pos="0">
+              <a:schemeClr val="phClr">
+                <a:tint val="80000"/>
+                <a:satMod val="300000"/>
+              </a:schemeClr>
+            </a:gs>
+            <a:gs pos="100000">
+              <a:schemeClr val="phClr">
+                <a:shade val="30000"/>
+                <a:satMod val="200000"/>
+              </a:schemeClr>
+            </a:gs>
+          </a:gsLst>
+          <a:path path="circle">
+            <a:fillToRect l="50000" t="50000" r="50000" b="50000"/>
+          </a:path>
         </a:gradFill>
       </a:bgFillStyleLst>
     </a:fmtScheme>
   </a:themeElements>
-  <a:objectDefaults/>
+  <a:objectDefaults>
+    <a:spDef>
+      <a:spPr/>
+      <a:bodyPr/>
+      <a:lstStyle/>
+      <a:style>
+        <a:lnRef idx="1">
+          <a:schemeClr val="accent1"/>
+        </a:lnRef>
+        <a:fillRef idx="3">
+          <a:schemeClr val="accent1"/>
+        </a:fillRef>
+        <a:effectRef idx="2">
+          <a:schemeClr val="accent1"/>
+        </a:effectRef>
+        <a:fontRef idx="minor">
+          <a:schemeClr val="lt1"/>
+        </a:fontRef>
+      </a:style>
+    </a:spDef>
+    <a:lnDef>
+      <a:spPr/>
+      <a:bodyPr/>
+      <a:lstStyle/>
+      <a:style>
+        <a:lnRef idx="2">
+          <a:schemeClr val="accent1"/>
+        </a:lnRef>
+        <a:fillRef idx="0">
+          <a:schemeClr val="accent1"/>
+        </a:fillRef>
+        <a:effectRef idx="1">
+          <a:schemeClr val="accent1"/>
+        </a:effectRef>
+        <a:fontRef idx="minor">
+          <a:schemeClr val="tx1"/>
+        </a:fontRef>
+      </a:style>
+    </a:lnDef>
+  </a:objectDefaults>
   <a:extraClrSchemeLst/>
-  <a:extLst>
-    <a:ext uri="{05A4C25C-085E-4340-85A3-A5531E510DB2}">
-      <thm15:themeFamily xmlns:thm15="http://schemas.microsoft.com/office/thememl/2012/main" name="Office Theme" id="{62F939B6-93AF-4DB8-9C6B-D6C7DFDC589F}" vid="{4A3C46E8-61CC-4603-A589-7422A47A8E4A}"/>
-    </a:ext>
-  </a:extLst>
 </a:theme>
 </file>
</xml_diff>